<commit_message>
Because we have problem for uploading zipped file with this size, I decide to remove vcd files (the main size of zipped file was because of them)
</commit_message>
<xml_diff>
--- a/HW_DSD_CPU_402106112/doc.docx
+++ b/HW_DSD_CPU_402106112/doc.docx
@@ -320,52 +320,142 @@
           <w:szCs w:val="28"/>
           <w:lang w:bidi="fa-IR"/>
         </w:rPr>
+        <w:t xml:space="preserve"> src </w:t>
+      </w:r>
+      <w:r>
+        <w:rPr>
+          <w:sz w:val="28"/>
+          <w:szCs w:val="28"/>
+          <w:rtl/>
+        </w:rPr>
+        <w:t xml:space="preserve">فایل‌های دیگری از جمله </w:t>
+      </w:r>
+      <w:r>
+        <w:rPr>
+          <w:rFonts w:hint="cs"/>
+          <w:sz w:val="28"/>
+          <w:szCs w:val="28"/>
+          <w:rtl/>
+        </w:rPr>
+        <w:t xml:space="preserve">فایل های </w:t>
+      </w:r>
+      <w:r>
+        <w:rPr>
+          <w:sz w:val="28"/>
+          <w:szCs w:val="28"/>
+          <w:lang w:bidi="fa-IR"/>
+        </w:rPr>
+        <w:t xml:space="preserve">  vcd </w:t>
+      </w:r>
+      <w:r>
+        <w:rPr>
+          <w:sz w:val="28"/>
+          <w:szCs w:val="28"/>
+          <w:rtl/>
+        </w:rPr>
+        <w:t>و</w:t>
+      </w:r>
+      <w:r>
+        <w:rPr>
+          <w:sz w:val="28"/>
+          <w:szCs w:val="28"/>
+          <w:lang w:bidi="fa-IR"/>
+        </w:rPr>
+        <w:t xml:space="preserve">  vvp </w:t>
+      </w:r>
+      <w:r>
+        <w:rPr>
+          <w:sz w:val="28"/>
+          <w:szCs w:val="28"/>
+          <w:rtl/>
+        </w:rPr>
+        <w:t>هم وجود دارد</w:t>
+      </w:r>
+      <w:r>
+        <w:rPr>
+          <w:rFonts w:hint="cs"/>
+          <w:sz w:val="28"/>
+          <w:szCs w:val="28"/>
+          <w:rtl/>
+        </w:rPr>
         <w:t xml:space="preserve"> </w:t>
       </w:r>
-      <w:proofErr w:type="spellStart"/>
-      <w:r>
-        <w:rPr>
-          <w:sz w:val="28"/>
-          <w:szCs w:val="28"/>
-          <w:lang w:bidi="fa-IR"/>
-        </w:rPr>
-        <w:t>src</w:t>
-      </w:r>
-      <w:proofErr w:type="spellEnd"/>
-      <w:r>
-        <w:rPr>
-          <w:sz w:val="28"/>
-          <w:szCs w:val="28"/>
-          <w:lang w:bidi="fa-IR"/>
+      <w:r>
+        <w:rPr>
+          <w:rFonts w:hint="cs"/>
+          <w:sz w:val="28"/>
+          <w:szCs w:val="28"/>
+          <w:rtl/>
+          <w:lang w:bidi="fa-IR"/>
+        </w:rPr>
+        <w:t>(</w:t>
+      </w:r>
+      <w:r>
+        <w:rPr>
+          <w:sz w:val="28"/>
+          <w:szCs w:val="28"/>
+          <w:rtl/>
+        </w:rPr>
+        <w:t>چون بنده برای</w:t>
+      </w:r>
+      <w:r>
+        <w:rPr>
+          <w:sz w:val="28"/>
+          <w:szCs w:val="28"/>
+          <w:lang w:bidi="fa-IR"/>
+        </w:rPr>
+        <w:t xml:space="preserve"> simulation </w:t>
+      </w:r>
+      <w:r>
+        <w:rPr>
+          <w:sz w:val="28"/>
+          <w:szCs w:val="28"/>
+          <w:rtl/>
+        </w:rPr>
+        <w:t>کدها از</w:t>
+      </w:r>
+      <w:r>
+        <w:rPr>
+          <w:sz w:val="28"/>
+          <w:szCs w:val="28"/>
+          <w:lang w:bidi="fa-IR"/>
+        </w:rPr>
+        <w:t xml:space="preserve"> Icarus </w:t>
+      </w:r>
+      <w:r>
+        <w:rPr>
+          <w:sz w:val="28"/>
+          <w:szCs w:val="28"/>
+          <w:rtl/>
+        </w:rPr>
+        <w:t>استفاده می‌کنم</w:t>
+      </w:r>
+      <w:r>
+        <w:rPr>
+          <w:rFonts w:hint="cs"/>
+          <w:sz w:val="28"/>
+          <w:szCs w:val="28"/>
+          <w:rtl/>
+        </w:rPr>
+        <w:t>)</w:t>
+      </w:r>
+      <w:r>
+        <w:rPr>
+          <w:sz w:val="28"/>
+          <w:szCs w:val="28"/>
         </w:rPr>
         <w:t xml:space="preserve"> </w:t>
       </w:r>
       <w:r>
         <w:rPr>
-          <w:sz w:val="28"/>
-          <w:szCs w:val="28"/>
-          <w:rtl/>
-        </w:rPr>
-        <w:t xml:space="preserve">فایل‌های دیگری از جمله </w:t>
-      </w:r>
-      <w:r>
-        <w:rPr>
-          <w:rFonts w:hint="cs"/>
-          <w:sz w:val="28"/>
-          <w:szCs w:val="28"/>
-          <w:rtl/>
-        </w:rPr>
-        <w:t xml:space="preserve">فایل های </w:t>
-      </w:r>
-      <w:r>
-        <w:rPr>
-          <w:sz w:val="28"/>
-          <w:szCs w:val="28"/>
-          <w:lang w:bidi="fa-IR"/>
-        </w:rPr>
-        <w:t xml:space="preserve">  </w:t>
-      </w:r>
-      <w:proofErr w:type="spellStart"/>
+          <w:rFonts w:hint="cs"/>
+          <w:sz w:val="28"/>
+          <w:szCs w:val="28"/>
+          <w:rtl/>
+          <w:lang w:bidi="fa-IR"/>
+        </w:rPr>
+        <w:t xml:space="preserve"> (هنگام آپلود فایل ها در کوئرا به دلیل زیاد بودن حجم فایل، اخطار گرفتم. بنابراین فایل های </w:t>
+      </w:r>
       <w:r>
         <w:rPr>
           <w:sz w:val="28"/>
@@ -374,124 +464,42 @@
         </w:rPr>
         <w:t>vcd</w:t>
       </w:r>
-      <w:proofErr w:type="spellEnd"/>
-      <w:r>
-        <w:rPr>
-          <w:sz w:val="28"/>
-          <w:szCs w:val="28"/>
-          <w:lang w:bidi="fa-IR"/>
-        </w:rPr>
-        <w:t xml:space="preserve"> </w:t>
-      </w:r>
-      <w:r>
-        <w:rPr>
-          <w:sz w:val="28"/>
-          <w:szCs w:val="28"/>
-          <w:rtl/>
-        </w:rPr>
-        <w:t>و</w:t>
-      </w:r>
-      <w:r>
-        <w:rPr>
-          <w:sz w:val="28"/>
-          <w:szCs w:val="28"/>
-          <w:lang w:bidi="fa-IR"/>
-        </w:rPr>
-        <w:t xml:space="preserve">  </w:t>
-      </w:r>
-      <w:proofErr w:type="spellStart"/>
-      <w:r>
-        <w:rPr>
-          <w:sz w:val="28"/>
-          <w:szCs w:val="28"/>
-          <w:lang w:bidi="fa-IR"/>
-        </w:rPr>
-        <w:t>vvp</w:t>
-      </w:r>
-      <w:proofErr w:type="spellEnd"/>
-      <w:r>
-        <w:rPr>
-          <w:sz w:val="28"/>
-          <w:szCs w:val="28"/>
-          <w:lang w:bidi="fa-IR"/>
-        </w:rPr>
-        <w:t xml:space="preserve"> </w:t>
-      </w:r>
-      <w:r>
-        <w:rPr>
-          <w:sz w:val="28"/>
-          <w:szCs w:val="28"/>
-          <w:rtl/>
-        </w:rPr>
-        <w:t>هم وجود دارد</w:t>
-      </w:r>
-      <w:r>
-        <w:rPr>
-          <w:rFonts w:hint="cs"/>
-          <w:sz w:val="28"/>
-          <w:szCs w:val="28"/>
-          <w:rtl/>
-        </w:rPr>
-        <w:t xml:space="preserve"> </w:t>
-      </w:r>
-      <w:r>
-        <w:rPr>
-          <w:rFonts w:hint="cs"/>
-          <w:sz w:val="28"/>
-          <w:szCs w:val="28"/>
-          <w:rtl/>
-          <w:lang w:bidi="fa-IR"/>
-        </w:rPr>
-        <w:t>(</w:t>
-      </w:r>
-      <w:r>
-        <w:rPr>
-          <w:sz w:val="28"/>
-          <w:szCs w:val="28"/>
-          <w:rtl/>
-        </w:rPr>
-        <w:t>چون بنده برای</w:t>
-      </w:r>
-      <w:r>
-        <w:rPr>
-          <w:sz w:val="28"/>
-          <w:szCs w:val="28"/>
-          <w:lang w:bidi="fa-IR"/>
-        </w:rPr>
-        <w:t xml:space="preserve"> simulation </w:t>
-      </w:r>
-      <w:r>
-        <w:rPr>
-          <w:sz w:val="28"/>
-          <w:szCs w:val="28"/>
-          <w:rtl/>
-        </w:rPr>
-        <w:t>کدها از</w:t>
-      </w:r>
-      <w:r>
-        <w:rPr>
-          <w:sz w:val="28"/>
-          <w:szCs w:val="28"/>
-          <w:lang w:bidi="fa-IR"/>
-        </w:rPr>
-        <w:t xml:space="preserve"> Icarus </w:t>
-      </w:r>
-      <w:r>
-        <w:rPr>
-          <w:sz w:val="28"/>
-          <w:szCs w:val="28"/>
-          <w:rtl/>
-        </w:rPr>
-        <w:t>استفاده می‌کنم</w:t>
-      </w:r>
-      <w:r>
-        <w:rPr>
-          <w:rFonts w:hint="cs"/>
-          <w:sz w:val="28"/>
-          <w:szCs w:val="28"/>
-          <w:rtl/>
-        </w:rPr>
-        <w:t xml:space="preserve">). </w:t>
+      <w:r>
+        <w:rPr>
+          <w:rFonts w:hint="cs"/>
+          <w:sz w:val="28"/>
+          <w:szCs w:val="28"/>
+          <w:rtl/>
+          <w:lang w:bidi="fa-IR"/>
+        </w:rPr>
+        <w:t xml:space="preserve"> که مربوط به </w:t>
+      </w:r>
+      <w:r>
+        <w:rPr>
+          <w:sz w:val="28"/>
+          <w:szCs w:val="28"/>
+          <w:lang w:bidi="fa-IR"/>
+        </w:rPr>
+        <w:t>waveform</w:t>
+      </w:r>
+      <w:r>
+        <w:rPr>
+          <w:rFonts w:hint="cs"/>
+          <w:sz w:val="28"/>
+          <w:szCs w:val="28"/>
+          <w:rtl/>
+          <w:lang w:bidi="fa-IR"/>
+        </w:rPr>
+        <w:t xml:space="preserve"> هستند و حجم خیلی بیشتری نسبت به سایر فایل ها دارند را حذف کردم)</w:t>
+      </w:r>
+      <w:r>
+        <w:rPr>
+          <w:rFonts w:hint="cs"/>
+          <w:sz w:val="28"/>
+          <w:szCs w:val="28"/>
+          <w:rtl/>
+        </w:rPr>
+        <w:t xml:space="preserve">. </w:t>
       </w:r>
       <w:r>
         <w:rPr>
@@ -761,7 +769,6 @@
         </w:rPr>
         <w:t xml:space="preserve"> و </w:t>
       </w:r>
-      <w:proofErr w:type="spellStart"/>
       <w:r>
         <w:rPr>
           <w:sz w:val="28"/>
@@ -770,7 +777,6 @@
         </w:rPr>
         <w:t>csa</w:t>
       </w:r>
-      <w:proofErr w:type="spellEnd"/>
       <w:r>
         <w:rPr>
           <w:rFonts w:hint="cs"/>
@@ -799,7 +805,6 @@
         </w:rPr>
         <w:t xml:space="preserve"> هستند. مثلا </w:t>
       </w:r>
-      <w:proofErr w:type="spellStart"/>
       <w:r>
         <w:rPr>
           <w:sz w:val="28"/>
@@ -808,7 +813,6 @@
         </w:rPr>
         <w:t>memory_tb</w:t>
       </w:r>
-      <w:proofErr w:type="spellEnd"/>
       <w:r>
         <w:rPr>
           <w:rFonts w:hint="cs"/>
@@ -912,7 +916,6 @@
         </w:rPr>
         <w:t xml:space="preserve"> 4 بیتی طراحی کردم. در واقع این ماژول به تنهایی کار خاصی انجام نمی‌دهد و بخشی از ماژول بزرگتر </w:t>
       </w:r>
-      <w:proofErr w:type="spellStart"/>
       <w:r>
         <w:rPr>
           <w:sz w:val="28"/>
@@ -921,7 +924,6 @@
         </w:rPr>
         <w:t>csa</w:t>
       </w:r>
-      <w:proofErr w:type="spellEnd"/>
       <w:r>
         <w:rPr>
           <w:rFonts w:hint="cs"/>
@@ -950,7 +952,6 @@
         </w:rPr>
         <w:t xml:space="preserve"> 4 بیتی ست. سه بلوک دیگر </w:t>
       </w:r>
-      <w:proofErr w:type="spellStart"/>
       <w:r>
         <w:rPr>
           <w:sz w:val="28"/>
@@ -959,7 +960,6 @@
         </w:rPr>
         <w:t>csa</w:t>
       </w:r>
-      <w:proofErr w:type="spellEnd"/>
       <w:r>
         <w:rPr>
           <w:rFonts w:hint="cs"/>
@@ -1055,6 +1055,7 @@
           <w:szCs w:val="36"/>
           <w:lang w:bidi="fa-IR"/>
         </w:rPr>
+        <w:lastRenderedPageBreak/>
         <w:t>mul_16</w:t>
       </w:r>
       <w:r>
@@ -1093,18 +1094,7 @@
           <w:rtl/>
           <w:lang w:bidi="fa-IR"/>
         </w:rPr>
-        <w:t xml:space="preserve"> استفاده شده </w:t>
-      </w:r>
-      <w:r>
-        <w:rPr>
-          <w:rFonts w:hint="cs"/>
-          <w:sz w:val="28"/>
-          <w:szCs w:val="28"/>
-          <w:rtl/>
-          <w:lang w:bidi="fa-IR"/>
-        </w:rPr>
-        <w:lastRenderedPageBreak/>
-        <w:t xml:space="preserve">است. این ماژول پیاده سازی یک مدار ترتیبی است. در داخل بلوک </w:t>
+        <w:t xml:space="preserve"> استفاده شده است. این ماژول پیاده سازی یک مدار ترتیبی است. در داخل بلوک </w:t>
       </w:r>
       <w:r>
         <w:rPr>
@@ -1564,7 +1554,6 @@
         </w:rPr>
         <w:t xml:space="preserve"> است. پس از سیگنال های </w:t>
       </w:r>
-      <w:proofErr w:type="spellStart"/>
       <w:r>
         <w:rPr>
           <w:sz w:val="28"/>
@@ -1573,7 +1562,6 @@
         </w:rPr>
         <w:t>clk</w:t>
       </w:r>
-      <w:proofErr w:type="spellEnd"/>
       <w:r>
         <w:rPr>
           <w:rFonts w:hint="cs"/>
@@ -1873,7 +1861,6 @@
         </w:rPr>
         <w:t xml:space="preserve"> در دستورات </w:t>
       </w:r>
-      <w:proofErr w:type="spellStart"/>
       <w:r>
         <w:rPr>
           <w:sz w:val="28"/>
@@ -1882,7 +1869,6 @@
         </w:rPr>
         <w:t>R_Type</w:t>
       </w:r>
-      <w:proofErr w:type="spellEnd"/>
       <w:r>
         <w:rPr>
           <w:rFonts w:hint="cs"/>
@@ -2029,23 +2015,13 @@
         </w:rPr>
         <w:t xml:space="preserve"> هستند و باید تا اتمام محاسبات (</w:t>
       </w:r>
-      <w:proofErr w:type="spellStart"/>
-      <w:r>
-        <w:rPr>
-          <w:sz w:val="28"/>
-          <w:szCs w:val="28"/>
-          <w:lang w:bidi="fa-IR"/>
-        </w:rPr>
-        <w:t>mul_done</w:t>
-      </w:r>
-      <w:proofErr w:type="spellEnd"/>
-      <w:r>
-        <w:rPr>
-          <w:sz w:val="28"/>
-          <w:szCs w:val="28"/>
-          <w:lang w:bidi="fa-IR"/>
-        </w:rPr>
-        <w:t xml:space="preserve"> == 1 </w:t>
+      <w:r>
+        <w:rPr>
+          <w:sz w:val="28"/>
+          <w:szCs w:val="28"/>
+          <w:lang w:bidi="fa-IR"/>
+        </w:rPr>
+        <w:t xml:space="preserve">mul_done == 1 </w:t>
       </w:r>
       <w:r>
         <w:rPr>
@@ -2057,23 +2033,13 @@
         </w:rPr>
         <w:t xml:space="preserve"> یا </w:t>
       </w:r>
-      <w:proofErr w:type="spellStart"/>
-      <w:r>
-        <w:rPr>
-          <w:sz w:val="28"/>
-          <w:szCs w:val="28"/>
-          <w:lang w:bidi="fa-IR"/>
-        </w:rPr>
-        <w:t>div_done</w:t>
-      </w:r>
-      <w:proofErr w:type="spellEnd"/>
-      <w:r>
-        <w:rPr>
-          <w:sz w:val="28"/>
-          <w:szCs w:val="28"/>
-          <w:lang w:bidi="fa-IR"/>
-        </w:rPr>
-        <w:t xml:space="preserve"> == 1</w:t>
+      <w:r>
+        <w:rPr>
+          <w:sz w:val="28"/>
+          <w:szCs w:val="28"/>
+          <w:lang w:bidi="fa-IR"/>
+        </w:rPr>
+        <w:t>div_done == 1</w:t>
       </w:r>
       <w:r>
         <w:rPr>
@@ -2210,7 +2176,6 @@
           <w:lang w:bidi="fa-IR"/>
         </w:rPr>
       </w:pPr>
-      <w:proofErr w:type="spellStart"/>
       <w:r>
         <w:rPr>
           <w:i/>
@@ -2221,7 +2186,6 @@
         </w:rPr>
         <w:t>register_file</w:t>
       </w:r>
-      <w:proofErr w:type="spellEnd"/>
       <w:r>
         <w:rPr>
           <w:rFonts w:hint="cs"/>
@@ -2811,7 +2775,6 @@
         </w:rPr>
         <w:t xml:space="preserve"> و </w:t>
       </w:r>
-      <w:proofErr w:type="spellStart"/>
       <w:r>
         <w:rPr>
           <w:sz w:val="28"/>
@@ -2820,7 +2783,6 @@
         </w:rPr>
         <w:t>register_file</w:t>
       </w:r>
-      <w:proofErr w:type="spellEnd"/>
       <w:r>
         <w:rPr>
           <w:rFonts w:hint="cs"/>
@@ -2939,7 +2901,6 @@
         </w:rPr>
         <w:t xml:space="preserve"> می‌توان به جای آن از </w:t>
       </w:r>
-      <w:proofErr w:type="spellStart"/>
       <w:r>
         <w:rPr>
           <w:sz w:val="28"/>
@@ -2948,7 +2909,6 @@
         </w:rPr>
         <w:t>mem_read_data</w:t>
       </w:r>
-      <w:proofErr w:type="spellEnd"/>
       <w:r>
         <w:rPr>
           <w:rFonts w:hint="cs"/>
@@ -3080,25 +3040,7 @@
           <w:szCs w:val="28"/>
           <w:lang w:bidi="fa-IR"/>
         </w:rPr>
-        <w:t xml:space="preserve">opcode , </w:t>
-      </w:r>
-      <w:proofErr w:type="spellStart"/>
-      <w:r>
-        <w:rPr>
-          <w:sz w:val="28"/>
-          <w:szCs w:val="28"/>
-          <w:lang w:bidi="fa-IR"/>
-        </w:rPr>
-        <w:t>rd</w:t>
-      </w:r>
-      <w:proofErr w:type="spellEnd"/>
-      <w:r>
-        <w:rPr>
-          <w:sz w:val="28"/>
-          <w:szCs w:val="28"/>
-          <w:lang w:bidi="fa-IR"/>
-        </w:rPr>
-        <w:t xml:space="preserve"> , rs1</w:t>
+        <w:t>opcode , rd , rs1</w:t>
       </w:r>
       <w:r>
         <w:rPr>
@@ -3110,7 +3052,6 @@
         </w:rPr>
         <w:t xml:space="preserve"> در هر دو نوع دستور یکسان هستند. در دستورات </w:t>
       </w:r>
-      <w:proofErr w:type="spellStart"/>
       <w:r>
         <w:rPr>
           <w:sz w:val="28"/>
@@ -3119,7 +3060,6 @@
         </w:rPr>
         <w:t>M_Type</w:t>
       </w:r>
-      <w:proofErr w:type="spellEnd"/>
       <w:r>
         <w:rPr>
           <w:rFonts w:hint="cs"/>
@@ -3266,7 +3206,6 @@
         </w:rPr>
         <w:t xml:space="preserve"> در اینجا تمام می‌شود. دستورات محاسباتی باید تا اتمام محاسبه و یک شدن </w:t>
       </w:r>
-      <w:proofErr w:type="spellStart"/>
       <w:r>
         <w:rPr>
           <w:sz w:val="28"/>
@@ -3275,7 +3214,6 @@
         </w:rPr>
         <w:t>alu_done</w:t>
       </w:r>
-      <w:proofErr w:type="spellEnd"/>
       <w:r>
         <w:rPr>
           <w:rFonts w:hint="cs"/>
@@ -3448,7 +3386,6 @@
         </w:rPr>
         <w:t xml:space="preserve"> بلکه محتویات </w:t>
       </w:r>
-      <w:proofErr w:type="spellStart"/>
       <w:r>
         <w:rPr>
           <w:sz w:val="28"/>
@@ -3457,7 +3394,6 @@
         </w:rPr>
         <w:t>mem_read_data</w:t>
       </w:r>
-      <w:proofErr w:type="spellEnd"/>
       <w:r>
         <w:rPr>
           <w:rFonts w:hint="cs"/>
@@ -3852,7 +3788,7 @@
           <w:noProof/>
         </w:rPr>
         <w:drawing>
-          <wp:inline distT="0" distB="0" distL="0" distR="0" wp14:anchorId="6EDEF6DF" wp14:editId="3B6FDDAB">
+          <wp:inline distT="0" distB="0" distL="0" distR="0" wp14:anchorId="6EDEF6DF" wp14:editId="4B447916">
             <wp:extent cx="5943600" cy="3529330"/>
             <wp:effectExtent l="0" t="0" r="0" b="0"/>
             <wp:docPr id="1555385258" name="Picture 3"/>
@@ -3922,7 +3858,6 @@
         <w:spacing w:line="360" w:lineRule="auto"/>
         <w:jc w:val="both"/>
         <w:rPr>
-          <w:rFonts w:hint="cs"/>
           <w:i/>
           <w:iCs/>
           <w:sz w:val="36"/>
@@ -4981,6 +4916,7 @@
   <w:style w:type="character" w:default="1" w:styleId="DefaultParagraphFont">
     <w:name w:val="Default Paragraph Font"/>
     <w:uiPriority w:val="1"/>
+    <w:semiHidden/>
     <w:unhideWhenUsed/>
   </w:style>
   <w:style w:type="table" w:default="1" w:styleId="TableNormal">

</xml_diff>